<commit_message>
CppunitTest_sw_ooxmlexport15: replace to Noto Sans in tdf134063.docx
Failed with:

ooxmlexport15.cxx:895:Assertion
Test name: testTdf134063::Load_Verify_Reload_Verify
- Expected: 2
- Actual  : 3

Replace Verdana with Noto Sans.

Change-Id: I86d393ec4751b9c8c1b504cf4ed3dc0560d362ea
Reviewed-on: https://gerrit.libreoffice.org/c/core/+/157381
Reviewed-by: Miklos Vajna <vmiklos@collabora.com>
Tested-by: Jenkins
</commit_message>
<xml_diff>
--- a/sw/qa/extras/ooxmlexport/data/tdf134063.docx
+++ b/sw/qa/extras/ooxmlexport/data/tdf134063.docx
@@ -1563,7 +1563,7 @@
   <w:docDefaults>
     <w:rPrDefault>
       <w:rPr>
-        <w:rFonts w:ascii="Verdana" w:eastAsiaTheme="minorHAnsi" w:hAnsi="Verdana" w:cs="Times New Roman"/>
+        <w:rFonts w:ascii="Noto Sans" w:eastAsiaTheme="minorHAnsi" w:hAnsi="Noto Sans" w:cs="Times New Roman"/>
         <w:sz w:val="24"/>
         <w:szCs w:val="24"/>
         <w:lang w:val="en-US" w:eastAsia="en-US" w:bidi="ar-SA"/>
@@ -1858,7 +1858,7 @@
     </a:clrScheme>
     <a:fontScheme name="Aspect">
       <a:majorFont>
-        <a:latin typeface="Verdana"/>
+        <a:latin typeface="Noto Sans"/>
         <a:ea typeface=""/>
         <a:cs typeface=""/>
         <a:font script="Jpan" typeface="ＭＳ ゴシック"/>
@@ -1888,11 +1888,11 @@
         <a:font script="Laoo" typeface="DokChampa"/>
         <a:font script="Sinh" typeface="Iskoola Pota"/>
         <a:font script="Mong" typeface="Mongolian Baiti"/>
-        <a:font script="Viet" typeface="Verdana"/>
+        <a:font script="Viet" typeface="Noto Sans"/>
         <a:font script="Uigh" typeface="Microsoft Uighur"/>
       </a:majorFont>
       <a:minorFont>
-        <a:latin typeface="Verdana"/>
+        <a:latin typeface="Noto Sans"/>
         <a:ea typeface=""/>
         <a:cs typeface=""/>
         <a:font script="Jpan" typeface="ＭＳ ゴシック"/>
@@ -1922,7 +1922,7 @@
         <a:font script="Laoo" typeface="DokChampa"/>
         <a:font script="Sinh" typeface="Iskoola Pota"/>
         <a:font script="Mong" typeface="Mongolian Baiti"/>
-        <a:font script="Viet" typeface="Verdana"/>
+        <a:font script="Viet" typeface="Noto Sans"/>
         <a:font script="Uigh" typeface="Microsoft Uighur"/>
       </a:minorFont>
     </a:fontScheme>

</xml_diff>